<commit_message>
added prototype design pattern document
</commit_message>
<xml_diff>
--- a/s260598-PandaySurendra/Sprint-4-Deliverables/Task035_Prototype_pattern/prototype_pattern_document.docx
+++ b/s260598-PandaySurendra/Sprint-4-Deliverables/Task035_Prototype_pattern/prototype_pattern_document.docx
@@ -251,7 +251,114 @@
           <w:sz w:val="28"/>
           <w:szCs w:val="28"/>
         </w:rPr>
-        <w:t xml:space="preserve"> sister shopfront in another location and wants to make copy of beers from one to another location maybe online. It is going to display exact same beers with same prices in different location. Would you bring those beer from database or clon</w:t>
+        <w:t xml:space="preserve"> sister shopfront in another location and wants to make copy of beers from one to another location maybe online. It is going to display exact same beers with same prices in different location. Would you bring those beer from database or clone from existing </w:t>
+      </w:r>
+      <w:proofErr w:type="spellStart"/>
+      <w:r>
+        <w:rPr>
+          <w:sz w:val="28"/>
+          <w:szCs w:val="28"/>
+        </w:rPr>
+        <w:t>Bottleshop</w:t>
+      </w:r>
+      <w:proofErr w:type="spellEnd"/>
+      <w:r>
+        <w:rPr>
+          <w:sz w:val="28"/>
+          <w:szCs w:val="28"/>
+        </w:rPr>
+        <w:t xml:space="preserve"> store in original location? Answer is prototype design pattern can be used to create list of beers with prices in different location. In this example, I have only used Corona beer as an example, but it can be of all beers using </w:t>
+      </w:r>
+      <w:proofErr w:type="spellStart"/>
+      <w:r>
+        <w:rPr>
+          <w:sz w:val="28"/>
+          <w:szCs w:val="28"/>
+        </w:rPr>
+        <w:t>Arraylist</w:t>
+      </w:r>
+      <w:proofErr w:type="spellEnd"/>
+      <w:r>
+        <w:rPr>
+          <w:sz w:val="28"/>
+          <w:szCs w:val="28"/>
+        </w:rPr>
+        <w:t xml:space="preserve"> where you can create beers. </w:t>
+      </w:r>
+    </w:p>
+    <w:p>
+      <w:pPr>
+        <w:rPr>
+          <w:rFonts w:cstheme="majorHAnsi"/>
+          <w:sz w:val="28"/>
+          <w:szCs w:val="28"/>
+        </w:rPr>
+      </w:pPr>
+      <w:r>
+        <w:rPr>
+          <w:rFonts w:cstheme="majorHAnsi"/>
+          <w:sz w:val="28"/>
+          <w:szCs w:val="28"/>
+        </w:rPr>
+        <w:t xml:space="preserve">With normal way of creating objects usually demands for inheritance, new object creation in runtime which needs data fetched from backend to display, beer name, price, and alcohol level. Instead of old way of subclassing objects and telling user prices, names, we want to implement prototype design </w:t>
+      </w:r>
+      <w:r>
+        <w:rPr>
+          <w:rFonts w:cstheme="majorHAnsi"/>
+          <w:sz w:val="28"/>
+          <w:szCs w:val="28"/>
+        </w:rPr>
+        <w:lastRenderedPageBreak/>
+        <w:t>pattern which uses object factory to clone objects from existing beer objects on one store to another. This is entire concept of prototype pattern which helps save memory in runtime and avoids having to read from database.</w:t>
+      </w:r>
+    </w:p>
+    <w:p>
+      <w:pPr>
+        <w:rPr>
+          <w:sz w:val="28"/>
+          <w:szCs w:val="28"/>
+        </w:rPr>
+      </w:pPr>
+    </w:p>
+    <w:p>
+      <w:pPr>
+        <w:rPr>
+          <w:b/>
+          <w:bCs/>
+          <w:sz w:val="28"/>
+          <w:szCs w:val="28"/>
+        </w:rPr>
+      </w:pPr>
+      <w:r>
+        <w:rPr>
+          <w:b/>
+          <w:bCs/>
+          <w:sz w:val="28"/>
+          <w:szCs w:val="28"/>
+        </w:rPr>
+        <w:t>Before Refactor</w:t>
+      </w:r>
+    </w:p>
+    <w:p>
+      <w:pPr>
+        <w:rPr>
+          <w:sz w:val="28"/>
+          <w:szCs w:val="28"/>
+        </w:rPr>
+      </w:pPr>
+      <w:r>
+        <w:rPr>
+          <w:sz w:val="28"/>
+          <w:szCs w:val="28"/>
+        </w:rPr>
+        <w:t>Initially, beers would need to be created using new keyword and would inheritance from one beer to another beer. This, creates problem that beers’ data will need transfer to database and fetched back when needed. We do not want that extensive operation. It is a tedi</w:t>
+      </w:r>
+      <w:r>
+        <w:rPr>
+          <w:sz w:val="28"/>
+          <w:szCs w:val="28"/>
+        </w:rPr>
+        <w:t>o</w:t>
       </w:r>
       <w:bookmarkStart w:id="0" w:name="_GoBack"/>
       <w:bookmarkEnd w:id="0"/>
@@ -260,123 +367,7 @@
           <w:sz w:val="28"/>
           <w:szCs w:val="28"/>
         </w:rPr>
-        <w:t xml:space="preserve">e from existing </w:t>
-      </w:r>
-      <w:proofErr w:type="spellStart"/>
-      <w:r>
-        <w:rPr>
-          <w:sz w:val="28"/>
-          <w:szCs w:val="28"/>
-        </w:rPr>
-        <w:t>Bottleshop</w:t>
-      </w:r>
-      <w:proofErr w:type="spellEnd"/>
-      <w:r>
-        <w:rPr>
-          <w:sz w:val="28"/>
-          <w:szCs w:val="28"/>
-        </w:rPr>
-        <w:t xml:space="preserve"> store in original location? Answer is prototype design pattern can be used to create list of beers with prices in different location. In this example, I have only used Corona beer as an example, but it can be of all beers using </w:t>
-      </w:r>
-      <w:proofErr w:type="spellStart"/>
-      <w:r>
-        <w:rPr>
-          <w:sz w:val="28"/>
-          <w:szCs w:val="28"/>
-        </w:rPr>
-        <w:t>Arraylist</w:t>
-      </w:r>
-      <w:proofErr w:type="spellEnd"/>
-      <w:r>
-        <w:rPr>
-          <w:sz w:val="28"/>
-          <w:szCs w:val="28"/>
-        </w:rPr>
-        <w:t xml:space="preserve"> where you can create beers. </w:t>
-      </w:r>
-    </w:p>
-    <w:p>
-      <w:pPr>
-        <w:rPr>
-          <w:rFonts w:cstheme="majorHAnsi"/>
-          <w:sz w:val="28"/>
-          <w:szCs w:val="28"/>
-        </w:rPr>
-      </w:pPr>
-      <w:r>
-        <w:rPr>
-          <w:rFonts w:cstheme="majorHAnsi"/>
-          <w:sz w:val="28"/>
-          <w:szCs w:val="28"/>
-        </w:rPr>
-        <w:t xml:space="preserve">With normal way of creating objects usually demands for inheritance, new object creation in runtime which needs data fetched from backend to display, beer name, price, and alcohol level. Instead of old way of subclassing objects and telling user prices, names, we want to implement prototype design </w:t>
-      </w:r>
-      <w:r>
-        <w:rPr>
-          <w:rFonts w:cstheme="majorHAnsi"/>
-          <w:sz w:val="28"/>
-          <w:szCs w:val="28"/>
-        </w:rPr>
-        <w:lastRenderedPageBreak/>
-        <w:t>pattern which uses object factory to clone objects from existing beer objects on one store to another. This is entire concept of prototype pattern which helps save memory in runtime and avoids having to read from database.</w:t>
-      </w:r>
-    </w:p>
-    <w:p>
-      <w:pPr>
-        <w:rPr>
-          <w:sz w:val="28"/>
-          <w:szCs w:val="28"/>
-        </w:rPr>
-      </w:pPr>
-    </w:p>
-    <w:p>
-      <w:pPr>
-        <w:rPr>
-          <w:b/>
-          <w:bCs/>
-          <w:sz w:val="28"/>
-          <w:szCs w:val="28"/>
-        </w:rPr>
-      </w:pPr>
-      <w:r>
-        <w:rPr>
-          <w:b/>
-          <w:bCs/>
-          <w:sz w:val="28"/>
-          <w:szCs w:val="28"/>
-        </w:rPr>
-        <w:t>Before Refactor</w:t>
-      </w:r>
-    </w:p>
-    <w:p>
-      <w:pPr>
-        <w:rPr>
-          <w:sz w:val="28"/>
-          <w:szCs w:val="28"/>
-        </w:rPr>
-      </w:pPr>
-      <w:r>
-        <w:rPr>
-          <w:sz w:val="28"/>
-          <w:szCs w:val="28"/>
-        </w:rPr>
-        <w:t xml:space="preserve">Initially, beers would need to be created using new keyword and would inheritance from one beer to another beer. This, creates problem that beers’ data will need transfer to database and fetched back when needed. We do not want that extensive operation. It is a </w:t>
-      </w:r>
-      <w:proofErr w:type="spellStart"/>
-      <w:r>
-        <w:rPr>
-          <w:sz w:val="28"/>
-          <w:szCs w:val="28"/>
-        </w:rPr>
-        <w:t>tedius</w:t>
-      </w:r>
-      <w:proofErr w:type="spellEnd"/>
-      <w:r>
-        <w:rPr>
-          <w:sz w:val="28"/>
-          <w:szCs w:val="28"/>
-        </w:rPr>
-        <w:t xml:space="preserve"> task of creating beer and storing prices of those, and maybe names, alcohol </w:t>
+        <w:t xml:space="preserve">us task of creating beer and storing prices of those, and maybe names, alcohol </w:t>
       </w:r>
       <w:proofErr w:type="spellStart"/>
       <w:r>

</xml_diff>